<commit_message>
He cannot kill you if you are already dead.
</commit_message>
<xml_diff>
--- a/README.docx
+++ b/README.docx
@@ -6,11 +6,9 @@
       <w:pPr>
         <w:pStyle w:val="Title"/>
       </w:pPr>
-      <w:proofErr w:type="spellStart"/>
       <w:r>
         <w:t>QuizTopia</w:t>
       </w:r>
-      <w:proofErr w:type="spellEnd"/>
     </w:p>
     <w:p>
       <w:pPr>
@@ -71,7 +69,6 @@
         </w:rPr>
         <w:t xml:space="preserve">, </w:t>
       </w:r>
-      <w:proofErr w:type="spellStart"/>
       <w:r>
         <w:rPr>
           <w:rFonts w:ascii="Monaco" w:hAnsi="Monaco" w:cs="Monaco"/>
@@ -82,7 +79,6 @@
         </w:rPr>
         <w:t>Lingtong</w:t>
       </w:r>
-      <w:proofErr w:type="spellEnd"/>
       <w:r>
         <w:rPr>
           <w:rFonts w:ascii="Monaco" w:hAnsi="Monaco" w:cs="Monaco"/>
@@ -482,16 +478,8 @@
         <w:rPr>
           <w:rFonts w:ascii="Calibri" w:hAnsi="Calibri"/>
         </w:rPr>
-        <w:t xml:space="preserve">Name: </w:t>
-      </w:r>
-      <w:proofErr w:type="spellStart"/>
-      <w:r>
-        <w:rPr>
-          <w:rFonts w:ascii="Calibri" w:hAnsi="Calibri"/>
-        </w:rPr>
-        <w:t>QuizTopia</w:t>
-      </w:r>
-      <w:proofErr w:type="spellEnd"/>
+        <w:t>Name: QuizTopia</w:t>
+      </w:r>
     </w:p>
     <w:p>
       <w:pPr>
@@ -539,6 +527,42 @@
           <w:rFonts w:ascii="Calibri" w:hAnsi="Calibri"/>
         </w:rPr>
         <w:t xml:space="preserve"> (with salt)</w:t>
+      </w:r>
+    </w:p>
+    <w:p>
+      <w:pPr>
+        <w:pStyle w:val="ListParagraph"/>
+        <w:numPr>
+          <w:ilvl w:val="0"/>
+          <w:numId w:val="5"/>
+        </w:numPr>
+        <w:rPr>
+          <w:rFonts w:ascii="Calibri" w:hAnsi="Calibri"/>
+        </w:rPr>
+      </w:pPr>
+      <w:r>
+        <w:rPr>
+          <w:rFonts w:ascii="Calibri" w:hAnsi="Calibri"/>
+        </w:rPr>
+        <w:t>All times are in terms of the current time (i.e. “Yesterday”)</w:t>
+      </w:r>
+    </w:p>
+    <w:p>
+      <w:pPr>
+        <w:pStyle w:val="ListParagraph"/>
+        <w:numPr>
+          <w:ilvl w:val="0"/>
+          <w:numId w:val="5"/>
+        </w:numPr>
+        <w:rPr>
+          <w:rFonts w:ascii="Calibri" w:hAnsi="Calibri"/>
+        </w:rPr>
+      </w:pPr>
+      <w:r>
+        <w:rPr>
+          <w:rFonts w:ascii="Calibri" w:hAnsi="Calibri"/>
+        </w:rPr>
+        <w:t>And more! Explore around the site and enjoy!</w:t>
       </w:r>
       <w:bookmarkStart w:id="0" w:name="_GoBack"/>
       <w:bookmarkEnd w:id="0"/>

</xml_diff>